<commit_message>
Verbesserte Augmentation, Doku, Statistik-Feldstudie
</commit_message>
<xml_diff>
--- a/Formal/Kooperationsphase2019_ProtokollAnnikaNassal.docx
+++ b/Formal/Kooperationsphase2019_ProtokollAnnikaNassal.docx
@@ -2562,16 +2562,24 @@
         <w:t>Der Grundrissplan-Datensatz des Wettbewerbes</w:t>
       </w:r>
       <w:r>
-        <w:t xml:space="preserve"> „ICDAR2019-ORF“ der „</w:t>
-      </w:r>
-      <w:r>
-        <w:t>International Conference on Document Analysis and Recognition</w:t>
-      </w:r>
-      <w:r>
-        <w:t xml:space="preserve"> 2019“ (engl.: Internationale Konferenz zur Dokumentenanalyse und -erkennung 2019; zweijährlich stattfindende wissenschaftliche Konferenz) </w:t>
-      </w:r>
-      <w:r>
-        <w:t xml:space="preserve">beinhaltet knapp 250 Pläne, auf denen mehr als 7000 Objekte aus 12 Kategorien zu finden sind. Diese Kategorien sind Toilette, Dusche, Badewanne, Waschbecken, Bidet, Tisch, Stuhl, Sofa, Sessel, Nachttisch, Bett und Herd. </w:t>
+        <w:t xml:space="preserve"> „ICDAR2019-ORF“ der „International Conference on </w:t>
+      </w:r>
+      <w:proofErr w:type="spellStart"/>
+      <w:r>
+        <w:t>Document</w:t>
+      </w:r>
+      <w:proofErr w:type="spellEnd"/>
+      <w:r>
+        <w:t xml:space="preserve"> Analysis and Recognition 2019“ (engl.: Internationale Konferenz zur Dokumentenanalyse und -erkennung 2019; zweijährlich stattfindende wissenschaftliche Konferenz) </w:t>
+      </w:r>
+      <w:r>
+        <w:t>beinhaltet knapp 250 Pläne, auf denen mehr als 7000 Objekte aus 12 Kategorien zu finden sind. Diese Kategorien sind Toilette, Dusche, Badewanne, Waschbecken, Bidet, Tisch, Stuhl, Sofa, Sessel, Nachttisch, Bett und Herd</w:t>
+      </w:r>
+      <w:r>
+        <w:t>, wobei diese Kategorien auf unterschiedlichen Plänen unterschiedlich dargestellt werden</w:t>
+      </w:r>
+      <w:r>
+        <w:t xml:space="preserve">. </w:t>
       </w:r>
       <w:r>
         <w:t xml:space="preserve">Die Bilder stehen als </w:t>
@@ -2616,6 +2624,107 @@
       </w:r>
     </w:p>
     <w:p>
+      <w:r>
+        <w:t>Schon früh während der Arbeit mit dem Datensatz konnten Fehler und Probleme mit den Daten festgestellt werden</w:t>
+      </w:r>
+      <w:r>
+        <w:t>, weshalb dieser aufbereitet werden musste</w:t>
+      </w:r>
+      <w:r>
+        <w:t xml:space="preserve">. </w:t>
+      </w:r>
+      <w:r>
+        <w:t xml:space="preserve">Zunächst fiel auf, dass die Metadaten Informationen zu Grundrissbildern enthielten, die im Download nicht mitgeliefert wurden. Um diesen Fehler zu beheben, wurde ein Programm geschrieben, das die Informationen, die keinem Bild zugeordnet werden konnten, aus den Metadaten entfernt. </w:t>
+      </w:r>
+      <w:proofErr w:type="gramStart"/>
+      <w:r>
+        <w:t>Das selbe</w:t>
+      </w:r>
+      <w:proofErr w:type="gramEnd"/>
+      <w:r>
+        <w:t xml:space="preserve"> Programm entfernte auch Fehlinformationen, die in den Metadaten enthalten waren. So waren beispielsweise Angaben zu Positionen von Symbolen außerhalb der Größe des Grundrissplans, was nicht möglich ist. </w:t>
+      </w:r>
+      <w:r>
+        <w:t xml:space="preserve">Des Weiteren hatten die Symbole auf den Grundrissplänen sehr variierende Größen, also unterschiedliche Seitenlängen in Pixeln, was ein Problem darstellte, da die Eingabegröße des </w:t>
+      </w:r>
+      <w:r>
+        <w:t xml:space="preserve">Neuronalen </w:t>
+      </w:r>
+      <w:r>
+        <w:t>Netzes</w:t>
+      </w:r>
+      <w:r>
+        <w:t>, das zur Klassifizierung verwendet werden sollte,</w:t>
+      </w:r>
+      <w:r>
+        <w:t xml:space="preserve"> fest ist. Die Größe des größten Symbols war dafür nicht geeignet, da auf anderen Grundrissbildern die Symbole sehr klein waren. Um einen Überblick zu erhalten, wie viele Symbole mit welcher Größe vorhanden sind, wurden die Metadaten mit einem Programm ausgewertet, das diese Information als </w:t>
+      </w:r>
+      <w:r>
+        <w:rPr>
+          <w:highlight w:val="yellow"/>
+        </w:rPr>
+        <w:t>Histogramm</w:t>
+      </w:r>
+      <w:r>
+        <w:t xml:space="preserve"> darstellt. Darauf ist zu erkennen, dass viele Symbole </w:t>
+      </w:r>
+      <w:r>
+        <w:t>zwischen</w:t>
+      </w:r>
+      <w:r>
+        <w:t xml:space="preserve"> 100*100</w:t>
+      </w:r>
+      <w:r>
+        <w:t xml:space="preserve"> und 10*10</w:t>
+      </w:r>
+      <w:r>
+        <w:t xml:space="preserve"> Pixel </w:t>
+      </w:r>
+      <w:r>
+        <w:t xml:space="preserve">groß </w:t>
+      </w:r>
+      <w:r>
+        <w:t xml:space="preserve">sind. Also wurde das Projekt </w:t>
+      </w:r>
+      <w:r>
+        <w:t>eingegrenzt</w:t>
+      </w:r>
+      <w:r>
+        <w:t xml:space="preserve"> auf die Erkennung von Symbolen </w:t>
+      </w:r>
+      <w:r>
+        <w:t>die in ein Feld von</w:t>
+      </w:r>
+      <w:r>
+        <w:t xml:space="preserve"> 100*100 Pixeln</w:t>
+      </w:r>
+      <w:r>
+        <w:t xml:space="preserve"> passen</w:t>
+      </w:r>
+      <w:r>
+        <w:t xml:space="preserve">. Diejenigen Symbole, die </w:t>
+      </w:r>
+      <w:r>
+        <w:t xml:space="preserve">zu groß oder zu klein </w:t>
+      </w:r>
+      <w:r>
+        <w:lastRenderedPageBreak/>
+        <w:t>sind</w:t>
+      </w:r>
+      <w:r>
+        <w:t>, wurden aus den Metadaten gelöscht, sodass das Netz beim Training im Abgleich mit den korrekten Lösungen keine verfälschten Werte ausg</w:t>
+      </w:r>
+      <w:r>
+        <w:t>ibt</w:t>
+      </w:r>
+      <w:r>
+        <w:t xml:space="preserve">. </w:t>
+      </w:r>
+      <w:r>
+        <w:t xml:space="preserve"> </w:t>
+      </w:r>
+    </w:p>
+    <w:p>
       <w:pPr>
         <w:pStyle w:val="berschrift3"/>
         <w:rPr>
@@ -2626,21 +2735,199 @@
         <w:rPr>
           <w:lang w:val="de-DE"/>
         </w:rPr>
-        <w:t>Zuschneiden der Trainingsobjekte</w:t>
+        <w:t>Zuschneiden und Vervielfältigen der Trainingssymbole</w:t>
       </w:r>
     </w:p>
     <w:p>
-      <w:pPr>
-        <w:pStyle w:val="berschrift3"/>
+      <w:r>
+        <w:t xml:space="preserve">Um nun für das Training des Netzes zur Klassifizierung der Objektsymbole diese 100*100 Pixel großen Symbolbildchen zu erhalten, mussten diese aus den Grundrissplänen ausgeschnitten werden. </w:t>
+      </w:r>
+    </w:p>
+    <w:p>
+      <w:r>
+        <w:t xml:space="preserve">Dafür </w:t>
+      </w:r>
+      <w:r>
+        <w:t>wird</w:t>
+      </w:r>
+      <w:r>
+        <w:t xml:space="preserve"> zunächst die aufbereiteten Metadaten eingelesen und die Grundrisspläne als </w:t>
+      </w:r>
+      <w:proofErr w:type="spellStart"/>
+      <w:r>
+        <w:t>Numpy</w:t>
+      </w:r>
+      <w:proofErr w:type="spellEnd"/>
+      <w:r>
+        <w:t xml:space="preserve"> Arrays importiert und in einer Liste gespeichert. Daraufhin </w:t>
+      </w:r>
+      <w:r>
+        <w:t>müssen</w:t>
+      </w:r>
+      <w:r>
+        <w:t xml:space="preserve"> die Pläne den richtigen Metadaten zugeordnet werden, da die Liste keine Dateinamen speichert, sondern jeder Plan nur einen Index hat. </w:t>
+      </w:r>
+      <w:r>
+        <w:t xml:space="preserve">Um dies zu erreichen, wurde ein </w:t>
+      </w:r>
+      <w:r>
         <w:rPr>
-          <w:lang w:val="de-DE"/>
+          <w:highlight w:val="yellow"/>
         </w:rPr>
-      </w:pPr>
+        <w:t>Dictionary</w:t>
+      </w:r>
+      <w:r>
+        <w:t xml:space="preserve"> eingeführt, das beim Einlesen der Bilder der Namen dem Listenindex zuordnet. Da später aber nicht der Name, sondern die in den Metadaten verwendete Bild-ID zum Auffinden dieses Bildes notwendig ist, wurde ein zweites Dictionary verwendet. Dieses ordnet für jedes in den Metadaten genannten Bild, sofern es importiert wurde und damit vorhanden ist, der ID in den Metadaten den Index in der Bildliste zu. So kann anhand der ID der Index des Bildes ermittelt und dann über diesen auf das Bild-Array in der Liste zugegriffen werden.</w:t>
+      </w:r>
+    </w:p>
+    <w:p>
+      <w:r>
+        <w:t xml:space="preserve">Nachdem alle Daten importiert und sortiert sind, wird nun eine </w:t>
+      </w:r>
+      <w:proofErr w:type="spellStart"/>
+      <w:r>
+        <w:t>for</w:t>
+      </w:r>
+      <w:proofErr w:type="spellEnd"/>
+      <w:r>
+        <w:t>-Schleife genutzt</w:t>
+      </w:r>
+      <w:r>
+        <w:t>,</w:t>
+      </w:r>
+      <w:r>
+        <w:t xml:space="preserve"> um alle Annotationen, wie die Informationen für jedes Symbol in den Metadaten bezeichnet sind</w:t>
+      </w:r>
+      <w:r>
+        <w:t>, nacheinander durchzugehen</w:t>
+      </w:r>
+      <w:r>
+        <w:t xml:space="preserve">. </w:t>
+      </w:r>
+      <w:r>
+        <w:t>Innerhalb der Schleife</w:t>
+      </w:r>
+      <w:r>
+        <w:t xml:space="preserve"> wird dann die sogenannte </w:t>
+      </w:r>
+      <w:proofErr w:type="spellStart"/>
+      <w:r>
+        <w:t>Bounding</w:t>
+      </w:r>
+      <w:proofErr w:type="spellEnd"/>
+      <w:r>
+        <w:t xml:space="preserve"> Box, die Positionsangabe des</w:t>
+      </w:r>
+      <w:r>
+        <w:t xml:space="preserve"> aktuellen</w:t>
+      </w:r>
+      <w:r>
+        <w:t xml:space="preserve"> Symbols auf dem Grundrissplan, und die Bild-ID verwendet, um das Symbol auf dem entsprechenden Plan zu finden. </w:t>
+      </w:r>
+      <w:r>
+        <w:t xml:space="preserve">Ein Quadrat der Kantenlänge 100*100 mit dem Symbol im Zentrum wird aus den Bilddaten herauskopiert und in einer Liste gespeichert. </w:t>
+      </w:r>
+      <w:r>
+        <w:t xml:space="preserve">Daraufhin wird in einer zweiten Liste an der entsprechenden Stelle die Nummer der Objektkategorie, die auf dem Quadrat dargestellt ist, abgespeichert. Bei der Auswahl des Quadrats gibt es einen </w:t>
+      </w:r>
       <w:r>
         <w:rPr>
-          <w:lang w:val="de-DE"/>
+          <w:highlight w:val="yellow"/>
         </w:rPr>
-        <w:t>Datenvervielfältigung</w:t>
+        <w:t>Ausnahmefall</w:t>
+      </w:r>
+      <w:r>
+        <w:t xml:space="preserve">, in dem das Symbol nicht im Zentrum positioniert werden kann. Findet sich der Mittelpunkt des Symbols näher als 50 Pixel am Rand des Grundrissbildes, so muss das Quadrat in dieser Richtung am Rand ausgerichtet werden. Anderenfalls würde das Quadrat leere Pixel kopieren, was zu einem Fehler bei der Verarbeitung durch das Netz führen würde. </w:t>
+      </w:r>
+      <w:r>
+        <w:t xml:space="preserve">Für die Lösung dieses Problems wurde eine </w:t>
+      </w:r>
+      <w:r>
+        <w:rPr>
+          <w:highlight w:val="yellow"/>
+        </w:rPr>
+        <w:t>Funktion</w:t>
+      </w:r>
+      <w:r>
+        <w:t xml:space="preserve"> geschrieben, die die Koordinaten des linken oberen Ecks des Quadrats von 100*100 Pixeln für beide Dimensionen innerhalb des Intervalls [0; Ausdehnung des Bildes -100] hält.</w:t>
+      </w:r>
+    </w:p>
+    <w:p>
+      <w:r>
+        <w:t xml:space="preserve">Nachdem dieses Standardsymbolbild abgespeichert wurde, wird diese nun vervielfältigt. Dies steuert der geringen Datenmenge entgegen, die mit dem Datensatz zur Verfügung steht. Die </w:t>
+      </w:r>
+      <w:r>
+        <w:rPr>
+          <w:highlight w:val="yellow"/>
+        </w:rPr>
+        <w:t>Vervielfältigung</w:t>
+      </w:r>
+      <w:r>
+        <w:t xml:space="preserve"> beinhaltet immer eine Abwandlung des Standardbildes, da nur so die Verallgemeinerung in der Klassifizierung durch das Netz gewährleistet werden kann. So ist beispielsweise ein Verdrehen des Bildes eine Möglichkeit, dem Netz die Fähigkeit zu geben, unbekannte Symbole beliebiger Orientierung </w:t>
+      </w:r>
+      <w:r>
+        <w:t>zu bestimmen.</w:t>
+      </w:r>
+      <w:r>
+        <w:t xml:space="preserve"> Für die Rotation wird die Bibliothek </w:t>
+      </w:r>
+      <w:proofErr w:type="spellStart"/>
+      <w:r>
+        <w:t>Imutils</w:t>
+      </w:r>
+      <w:proofErr w:type="spellEnd"/>
+      <w:r>
+        <w:t xml:space="preserve"> verwendet.</w:t>
+      </w:r>
+      <w:r>
+        <w:t xml:space="preserve"> Neben der Rotation </w:t>
+      </w:r>
+      <w:proofErr w:type="gramStart"/>
+      <w:r>
+        <w:t>werden</w:t>
+      </w:r>
+      <w:proofErr w:type="gramEnd"/>
+      <w:r>
+        <w:t xml:space="preserve"> zudem eine Skalierung</w:t>
+      </w:r>
+      <w:r>
+        <w:t xml:space="preserve"> mithilfe der Bibliothek </w:t>
+      </w:r>
+      <w:proofErr w:type="spellStart"/>
+      <w:r>
+        <w:t>OpenCV</w:t>
+      </w:r>
+      <w:proofErr w:type="spellEnd"/>
+      <w:r>
+        <w:t xml:space="preserve"> und eine </w:t>
+      </w:r>
+      <w:r>
+        <w:t xml:space="preserve">handgeschriebene </w:t>
+      </w:r>
+      <w:r>
+        <w:t>Verschiebung des Symbols innerhalb des Quadrates von 100*100 Pixeln genutzt. Die Werte der Rotation, Verschiebung und Skalierung werden für jeden Aufruf zufällig neu bestimmt und auch die Verteilung der verschiedenen Vervielfältigungen pro Symbol ist zufällig. So soll gewährleistet werden, dass möglichst viele verschiedene Versionen jedes Symbols entstehen. Die Anzahl der Vervielfältigungen</w:t>
+      </w:r>
+      <w:r>
+        <w:t xml:space="preserve"> pro Symbolbildchen</w:t>
+      </w:r>
+      <w:r>
+        <w:t xml:space="preserve"> wurde zunächst </w:t>
+      </w:r>
+      <w:r>
+        <w:t xml:space="preserve">fest auf 20 gelegt. Es stellte sich jedoch heraus, dass manche Objektklassen deutlich häufiger vertreten waren als andere, was für die Auswertung des Netzes unvorteilhaft ist. Daher wurde der konstante Wert durch eine umgekehrte </w:t>
+      </w:r>
+      <w:r>
+        <w:rPr>
+          <w:highlight w:val="yellow"/>
+        </w:rPr>
+        <w:t>Skalierung</w:t>
+      </w:r>
+      <w:r>
+        <w:t xml:space="preserve"> mit Toleranzbereich ersetzt. Dafür wurde für jede Kategorie die Anzahl der verfügbaren Symbolbildchen bestimmt. Als nächstes wurde der Mittelwerte berechnet. Alle Kategorien, deren Symbolanzahl im Toleranzbereich um den </w:t>
+      </w:r>
+      <w:r>
+        <w:lastRenderedPageBreak/>
+        <w:t xml:space="preserve">Mittelwert lag, bekamen den Standardwert von 20. Für Symbolanzahlen über dem Toleranzbereich wurde die Obergrenze des Toleranzbereiches durch diese dividiert und der entstehende Wert, der immer unter 1 liegt, mit 20 multipliziert, sodass die Vervielfältigung bei dieser häufig vorkommenden Klasse pro Symbol etwas geringer ausfällt. Entsprechend wurde für Werte unter dem Toleranzbereich die Untergrenze diesen durch die Symbolanzahl geteilt und der immer über 1 liegende Wert mit 20 multipliziert, wodurch die Vervielfältigung dieser eher seltenen Klasse höher ausfällt. </w:t>
       </w:r>
     </w:p>
     <w:p>
@@ -2662,9 +2949,12 @@
       </w:pPr>
       <w:bookmarkStart w:id="5" w:name="_Toc42697638"/>
       <w:r>
-        <w:t>Optimierung</w:t>
+        <w:t>Optimier</w:t>
       </w:r>
       <w:bookmarkEnd w:id="5"/>
+      <w:r>
+        <w:t>en des Netzes</w:t>
+      </w:r>
       <w:r>
         <w:t xml:space="preserve"> mithilfe von Metriken</w:t>
       </w:r>
@@ -4459,6 +4749,7 @@
     <w:lvl w:ilvl="0">
       <w:start w:val="1"/>
       <w:numFmt w:val="decimal"/>
+      <w:pStyle w:val="berschriftVerzeichnis"/>
       <w:lvlText w:val="%1."/>
       <w:lvlJc w:val="left"/>
       <w:pPr>

</xml_diff>

<commit_message>
Doku, Abgabe BWKI, Speicherung Ergebnisse
</commit_message>
<xml_diff>
--- a/Formal/Kooperationsphase2019_ProtokollAnnikaNassal.docx
+++ b/Formal/Kooperationsphase2019_ProtokollAnnikaNassal.docx
@@ -516,21 +516,11 @@
         <w:t xml:space="preserve">Betreuer: </w:t>
       </w:r>
       <w:r>
-        <w:t xml:space="preserve">Dr. Stefan </w:t>
-      </w:r>
-      <w:proofErr w:type="spellStart"/>
-      <w:r>
-        <w:t>Agne</w:t>
-      </w:r>
-      <w:proofErr w:type="spellEnd"/>
-      <w:r>
-        <w:t xml:space="preserve">, Christoph </w:t>
-      </w:r>
-      <w:proofErr w:type="spellStart"/>
-      <w:r>
-        <w:t>Balada</w:t>
-      </w:r>
-      <w:proofErr w:type="spellEnd"/>
+        <w:t>Dr. Stefan Agne</w:t>
+      </w:r>
+      <w:r>
+        <w:t>, Christoph Balada</w:t>
+      </w:r>
     </w:p>
     <w:p>
       <w:pPr>
@@ -2406,21 +2396,13 @@
         <w:t>s</w:t>
       </w:r>
       <w:r>
-        <w:t xml:space="preserve"> – Katze oder Hund. Dieses Problem wurde mit einem relativ neuen, doch </w:t>
-      </w:r>
-      <w:proofErr w:type="gramStart"/>
-      <w:r>
-        <w:t>immer häufiger erfolgreich</w:t>
+        <w:t xml:space="preserve"> – Katze oder Hund. Dieses Problem wurde mit einem relativ neuen, doch immer häufiger erfolgreich</w:t>
       </w:r>
       <w:r>
         <w:t xml:space="preserve"> eingesetzten</w:t>
       </w:r>
       <w:r>
-        <w:t xml:space="preserve"> informatischen Konzept</w:t>
-      </w:r>
-      <w:proofErr w:type="gramEnd"/>
-      <w:r>
-        <w:t xml:space="preserve"> gelöst – dem neuronalen Netz. Neuronale Netze gehören zum Bereich der künstlichen Intelligenz und simulieren </w:t>
+        <w:t xml:space="preserve"> informatischen Konzept gelöst – dem neuronalen Netz. Neuronale Netze gehören zum Bereich der künstlichen Intelligenz und simulieren </w:t>
       </w:r>
       <w:r>
         <w:t>ein virtuelles</w:t>
@@ -2485,15 +2467,7 @@
         <w:t>Wie muss ein neuronales Netz trainiert</w:t>
       </w:r>
       <w:r>
-        <w:t xml:space="preserve"> und in Vor- und Nachverarbeitung </w:t>
-      </w:r>
-      <w:proofErr w:type="gramStart"/>
-      <w:r>
-        <w:t>der  Daten</w:t>
-      </w:r>
-      <w:proofErr w:type="gramEnd"/>
-      <w:r>
-        <w:t xml:space="preserve"> eingebettet</w:t>
+        <w:t xml:space="preserve"> und in Vor- und Nachverarbeitung der  Daten eingebettet</w:t>
       </w:r>
       <w:r>
         <w:t xml:space="preserve"> werden, um die höchstmögliche Genauigkeit bei der Objekterkennung in Grundrissplänen zu erreichen?</w:t>
@@ -2563,15 +2537,7 @@
         <w:t>Der Grundrissplan-Datensatz des Wettbewerbes</w:t>
       </w:r>
       <w:r>
-        <w:t xml:space="preserve"> „ICDAR2019-ORF“ der „International Conference on </w:t>
-      </w:r>
-      <w:proofErr w:type="spellStart"/>
-      <w:r>
-        <w:t>Document</w:t>
-      </w:r>
-      <w:proofErr w:type="spellEnd"/>
-      <w:r>
-        <w:t xml:space="preserve"> Analysis and Recognition 2019“ (engl.: Internationale Konferenz zur Dokumentenanalyse und -erkennung 2019; zweijährlich stattfindende wissenschaftliche Konferenz)</w:t>
+        <w:t xml:space="preserve"> „ICDAR2019-ORF“ der „International Conference on Document Analysis and Recognition 2019“ (engl.: Internationale Konferenz zur Dokumentenanalyse und -erkennung 2019; zweijährlich stattfindende wissenschaftliche Konferenz)</w:t>
       </w:r>
       <w:bookmarkEnd w:id="4"/>
       <w:r>
@@ -2641,13 +2607,8 @@
       <w:r>
         <w:t xml:space="preserve">Zunächst fiel auf, dass die Metadaten Informationen zu Grundrissbildern enthielten, die im Download nicht mitgeliefert wurden. Um diesen Fehler zu beheben, wurde ein Programm geschrieben, das die Informationen, die keinem Bild zugeordnet werden konnten, aus den Metadaten entfernt. </w:t>
       </w:r>
-      <w:proofErr w:type="gramStart"/>
-      <w:r>
-        <w:t>Das selbe</w:t>
-      </w:r>
-      <w:proofErr w:type="gramEnd"/>
-      <w:r>
-        <w:t xml:space="preserve"> Programm entfernte auch Fehlinformationen, die in den Metadaten enthalten waren. So waren beispielsweise Angaben zu Positionen von Symbolen außerhalb der Größe des Grundrissplans, was nicht möglich ist. </w:t>
+      <w:r>
+        <w:t xml:space="preserve">Das selbe Programm entfernte auch Fehlinformationen, die in den Metadaten enthalten waren. So waren beispielsweise Angaben zu Positionen von Symbolen außerhalb der Größe des Grundrissplans, was nicht möglich ist. </w:t>
       </w:r>
       <w:r>
         <w:t xml:space="preserve">Des Weiteren hatten die Symbole auf den Grundrissplänen sehr variierende Größen, also unterschiedliche Seitenlängen in Pixeln, was ein Problem darstellte, da die Eingabegröße des </w:t>
@@ -2756,15 +2717,7 @@
         <w:t>wird</w:t>
       </w:r>
       <w:r>
-        <w:t xml:space="preserve"> zunächst die aufbereiteten Metadaten eingelesen und die Grundrisspläne als </w:t>
-      </w:r>
-      <w:proofErr w:type="spellStart"/>
-      <w:r>
-        <w:t>Numpy</w:t>
-      </w:r>
-      <w:proofErr w:type="spellEnd"/>
-      <w:r>
-        <w:t xml:space="preserve"> Arrays importiert und in einer Liste gespeichert. Daraufhin </w:t>
+        <w:t xml:space="preserve"> zunächst die aufbereiteten Metadaten eingelesen und die Grundrisspläne als Numpy Arrays importiert und in einer Liste gespeichert. Daraufhin </w:t>
       </w:r>
       <w:r>
         <w:t>müssen</w:t>
@@ -2787,15 +2740,7 @@
     </w:p>
     <w:p>
       <w:r>
-        <w:t xml:space="preserve">Nachdem alle Daten importiert und sortiert sind, wird nun eine </w:t>
-      </w:r>
-      <w:proofErr w:type="spellStart"/>
-      <w:r>
-        <w:t>for</w:t>
-      </w:r>
-      <w:proofErr w:type="spellEnd"/>
-      <w:r>
-        <w:t>-Schleife genutzt</w:t>
+        <w:t>Nachdem alle Daten importiert und sortiert sind, wird nun eine for-Schleife genutzt</w:t>
       </w:r>
       <w:r>
         <w:t>,</w:t>
@@ -2813,15 +2758,7 @@
         <w:t>Innerhalb der Schleife</w:t>
       </w:r>
       <w:r>
-        <w:t xml:space="preserve"> wird dann die sogenannte </w:t>
-      </w:r>
-      <w:proofErr w:type="spellStart"/>
-      <w:r>
-        <w:t>Bounding</w:t>
-      </w:r>
-      <w:proofErr w:type="spellEnd"/>
-      <w:r>
-        <w:t xml:space="preserve"> Box, die Positionsangabe des</w:t>
+        <w:t xml:space="preserve"> wird dann die sogenannte Bounding Box, die Positionsangabe des</w:t>
       </w:r>
       <w:r>
         <w:t xml:space="preserve"> aktuellen</w:t>
@@ -2874,35 +2811,20 @@
         <w:t>zu bestimmen.</w:t>
       </w:r>
       <w:r>
-        <w:t xml:space="preserve"> Für die Rotation wird die Bibliothek </w:t>
-      </w:r>
-      <w:proofErr w:type="spellStart"/>
-      <w:r>
-        <w:t>Imutils</w:t>
-      </w:r>
-      <w:proofErr w:type="spellEnd"/>
-      <w:r>
-        <w:t xml:space="preserve"> verwendet.</w:t>
+        <w:t xml:space="preserve"> Für die Rotation wird die Bibliothek Imutils verwendet.</w:t>
       </w:r>
       <w:r>
         <w:t xml:space="preserve"> Neben der Rotation </w:t>
       </w:r>
-      <w:proofErr w:type="gramStart"/>
       <w:r>
         <w:t>werden</w:t>
       </w:r>
-      <w:proofErr w:type="gramEnd"/>
       <w:r>
         <w:t xml:space="preserve"> zudem eine Skalierung</w:t>
       </w:r>
       <w:r>
-        <w:t xml:space="preserve"> mithilfe der Bibliothek </w:t>
-      </w:r>
-      <w:proofErr w:type="spellStart"/>
-      <w:r>
-        <w:t>OpenCV</w:t>
-      </w:r>
-      <w:proofErr w:type="spellEnd"/>
+        <w:t xml:space="preserve"> mithilfe der Bibliothek OpenCV</w:t>
+      </w:r>
       <w:r>
         <w:t xml:space="preserve"> und eine </w:t>
       </w:r>
@@ -2950,40 +2872,10 @@
     </w:p>
     <w:p>
       <w:r>
-        <w:t xml:space="preserve">Für die Symbolerkennung auf den Quadraten von 100*100 Pixeln wurde ein neuronales Netz vom Typ eines Faltungsnetztes verwendet. Die anfänglichen Gewichte im Netz wurden von </w:t>
-      </w:r>
-      <w:proofErr w:type="spellStart"/>
-      <w:r>
-        <w:t>Tensorflow</w:t>
-      </w:r>
-      <w:proofErr w:type="spellEnd"/>
-      <w:r>
-        <w:t xml:space="preserve"> Keras bezogen und sind auf dem </w:t>
-      </w:r>
-      <w:proofErr w:type="spellStart"/>
-      <w:r>
-        <w:t>ImageNet</w:t>
-      </w:r>
-      <w:proofErr w:type="spellEnd"/>
-      <w:r>
-        <w:t xml:space="preserve">-Datensatz vortrainiert. Dies bietet den Vorteil, dass ein spezifisches Training für die Aufgabe </w:t>
-      </w:r>
-      <w:r>
-        <w:t xml:space="preserve">schneller und erfolgreicher abläuft, da die Gewichte bereits an die Erkennung von Strukturen in Bildern angepasst sind. Von Keras wurden das Netz InceptionV3 ausgewählt. Dies wurde dann mit einem als Trainingsdatensatz deklarierten Teil der Symbolbilder trainiert. Der Trainingsdatensatz wurde so gewählt, dass nur gerade Wandkanten, die rechtwinklig aufeinander stehen, beinhaltet sind. Dies dient dem Zweck, dass später in einem Test mit anderen Wandkantenformen gut zu erkennen ist, ob das Netz die gelernten Inhalte verallgemeinern kann. Um eine möglichst hohe Genauigkeit des Netzes zu erreichen, wurden in mehreren Trainingsdurchläufen die Hyperparameter </w:t>
-      </w:r>
-      <w:r>
-        <w:t xml:space="preserve">Epochen, Batch Size, </w:t>
-      </w:r>
-      <w:proofErr w:type="spellStart"/>
-      <w:r>
-        <w:t>Lernrate</w:t>
-      </w:r>
-      <w:proofErr w:type="spellEnd"/>
-      <w:r>
-        <w:t xml:space="preserve"> und Optimizer</w:t>
-      </w:r>
-      <w:r>
-        <w:t xml:space="preserve"> variiert und die Ergebnisse festgehalten und verglichen.</w:t>
+        <w:t xml:space="preserve">Für die Symbolerkennung auf den Quadraten von 100*100 Pixeln wurde ein neuronales Netz vom Typ eines Faltungsnetztes verwendet. Die anfänglichen Gewichte im Netz wurden von Tensorflow Keras bezogen und sind auf dem ImageNet-Datensatz vortrainiert. Dies bietet den Vorteil, dass ein spezifisches Training für die Aufgabe </w:t>
+      </w:r>
+      <w:r>
+        <w:t>schneller und erfolgreicher abläuft, da die Gewichte bereits an die Erkennung von Strukturen in Bildern angepasst sind. Von Keras wurden das Netz InceptionV3 ausgewählt. Dies wurde dann mit einem als Trainingsdatensatz deklarierten Teil der Symbolbilder trainiert. Der Trainingsdatensatz wurde so gewählt, dass nur gerade Wandkanten, die rechtwinklig aufeinander stehen, beinhaltet sind. Dies dient dem Zweck, dass später in einem Test mit anderen Wandkantenformen gut zu erkennen ist, ob das Netz die gelernten Inhalte verallgemeinern kann. Um eine möglichst hohe Genauigkeit des Netzes zu erreichen, wurden in mehreren Trainingsdurchläufen die Hyperparameter Epochen, Batch Size, Lernrate und Optimizer variiert und die Ergebnisse festgehalten und verglichen.</w:t>
       </w:r>
     </w:p>
     <w:p>
@@ -3000,6 +2892,77 @@
       </w:r>
       <w:r>
         <w:t xml:space="preserve"> mithilfe von Metriken</w:t>
+      </w:r>
+    </w:p>
+    <w:p>
+      <w:r>
+        <w:t>Die Genauigkeit des Netzes auf den Daten, mit denen es trainiert, ist aufgrund des sogenannten „</w:t>
+      </w:r>
+      <w:r>
+        <w:rPr>
+          <w:highlight w:val="yellow"/>
+        </w:rPr>
+        <w:t>Overfitting</w:t>
+      </w:r>
+      <w:r>
+        <w:t xml:space="preserve">“ (dt.: Überanpassung) nicht repräsentativ. Das Overfitting beschreibt hierbei die Überanpassung des Netzes an die Trainingsdaten und damit eine fehlende Verallgemeinerung. Man könnte sagen, das Netz hat die Trainingsdaten „auswendiggelernt“. Die Folge davon ist, dass das Netz zwar auf diesen Daten sehr genau ist, auf anderen Daten aber nur eine geringe Verlässlichkeit bei den Ergebnissen zeigt. Um dem Problem entgegenzuwirken, wird vor dem Training ein Teil des Datensatzes aussortiert. Dabei wird darauf geachtet, dass dieser Teil auch Eigenschaften enthält, die im </w:t>
+      </w:r>
+      <w:r>
+        <w:rPr>
+          <w:highlight w:val="yellow"/>
+        </w:rPr>
+        <w:t>Trainingsanteil</w:t>
+      </w:r>
+      <w:r>
+        <w:t xml:space="preserve"> nicht vorhanden sind. Für die Aufteilung der Grundrisspläne</w:t>
+      </w:r>
+      <w:r>
+        <w:t xml:space="preserve"> in diesem Projekt</w:t>
+      </w:r>
+      <w:r>
+        <w:t xml:space="preserve"> wurde als Kriterium festgelegt, dass nur Pläne, die ausschließlich rechtwinklig aufeinander stehende Wände zeigen, </w:t>
+      </w:r>
+      <w:r>
+        <w:t xml:space="preserve">für das Training verwendet </w:t>
+      </w:r>
+      <w:r>
+        <w:t>werden</w:t>
+      </w:r>
+      <w:r>
+        <w:t xml:space="preserve">. Der aussortierte Teil wurde wieder in zwei Kategorien unterteilt. Der sogenannte </w:t>
+      </w:r>
+      <w:r>
+        <w:rPr>
+          <w:highlight w:val="yellow"/>
+        </w:rPr>
+        <w:t>Validierungsdatensatz</w:t>
+      </w:r>
+      <w:r>
+        <w:t xml:space="preserve"> enthält nur</w:t>
+      </w:r>
+      <w:r>
+        <w:t xml:space="preserve"> Pläne mit</w:t>
+      </w:r>
+      <w:r>
+        <w:t xml:space="preserve"> gerade</w:t>
+      </w:r>
+      <w:r>
+        <w:t>n, aber auch diagonal und nicht rechtwinklig verlaufenden</w:t>
+      </w:r>
+      <w:r>
+        <w:t xml:space="preserve"> Wände und der </w:t>
+      </w:r>
+      <w:r>
+        <w:rPr>
+          <w:highlight w:val="yellow"/>
+        </w:rPr>
+        <w:t>Testdatensatz</w:t>
+      </w:r>
+      <w:r>
+        <w:t xml:space="preserve"> enthält </w:t>
+      </w:r>
+      <w:r>
+        <w:t>schließlich die Pläne, auf denen auch gekrümmte Wände und runde Gebäude gezeigt werden.</w:t>
       </w:r>
     </w:p>
     <w:p>

</xml_diff>